<commit_message>
buku dan program Signed-off-by: IKA RA <pujakusumae@hotmail.com>
</commit_message>
<xml_diff>
--- a/DOC/PROGRES/draftprogres.docx
+++ b/DOC/PROGRES/draftprogres.docx
@@ -7180,6 +7180,1200 @@
         <w:spacing w:after="0"/>
       </w:pPr>
     </w:p>
+    <w:p>
+      <w:pPr>
+        <w:tabs>
+          <w:tab w:val="left" w:pos="1215"/>
+        </w:tabs>
+        <w:spacing w:after="0"/>
+      </w:pPr>
+    </w:p>
+    <w:p>
+      <w:pPr>
+        <w:tabs>
+          <w:tab w:val="left" w:pos="1215"/>
+        </w:tabs>
+        <w:spacing w:after="0"/>
+      </w:pPr>
+    </w:p>
+    <w:p>
+      <w:pPr>
+        <w:tabs>
+          <w:tab w:val="left" w:pos="1215"/>
+        </w:tabs>
+        <w:spacing w:after="0"/>
+      </w:pPr>
+    </w:p>
+    <w:p>
+      <w:pPr>
+        <w:tabs>
+          <w:tab w:val="left" w:pos="1215"/>
+        </w:tabs>
+        <w:spacing w:after="0"/>
+      </w:pPr>
+    </w:p>
+    <w:p>
+      <w:pPr>
+        <w:tabs>
+          <w:tab w:val="left" w:pos="1215"/>
+        </w:tabs>
+        <w:spacing w:after="0"/>
+      </w:pPr>
+    </w:p>
+    <w:p>
+      <w:pPr>
+        <w:tabs>
+          <w:tab w:val="left" w:pos="1215"/>
+        </w:tabs>
+        <w:spacing w:after="0"/>
+      </w:pPr>
+    </w:p>
+    <w:p>
+      <w:pPr>
+        <w:tabs>
+          <w:tab w:val="left" w:pos="1215"/>
+        </w:tabs>
+        <w:spacing w:after="0"/>
+      </w:pPr>
+    </w:p>
+    <w:p>
+      <w:pPr>
+        <w:tabs>
+          <w:tab w:val="left" w:pos="1215"/>
+        </w:tabs>
+        <w:spacing w:after="0"/>
+      </w:pPr>
+    </w:p>
+    <w:p>
+      <w:pPr>
+        <w:tabs>
+          <w:tab w:val="left" w:pos="1215"/>
+        </w:tabs>
+        <w:spacing w:after="0"/>
+      </w:pPr>
+    </w:p>
+    <w:p>
+      <w:pPr>
+        <w:tabs>
+          <w:tab w:val="left" w:pos="1215"/>
+        </w:tabs>
+        <w:spacing w:after="0"/>
+      </w:pPr>
+      <w:r>
+        <w:rPr>
+          <w:noProof/>
+        </w:rPr>
+        <w:lastRenderedPageBreak/>
+        <w:drawing>
+          <wp:inline distT="0" distB="0" distL="0" distR="0" wp14:anchorId="4636C0E0" wp14:editId="3D922598">
+            <wp:extent cx="3990975" cy="1323975"/>
+            <wp:effectExtent l="0" t="0" r="9525" b="9525"/>
+            <wp:docPr id="40" name="Picture 40"/>
+            <wp:cNvGraphicFramePr>
+              <a:graphicFrameLocks xmlns:a="http://schemas.openxmlformats.org/drawingml/2006/main" noChangeAspect="1"/>
+            </wp:cNvGraphicFramePr>
+            <a:graphic xmlns:a="http://schemas.openxmlformats.org/drawingml/2006/main">
+              <a:graphicData uri="http://schemas.openxmlformats.org/drawingml/2006/picture">
+                <pic:pic xmlns:pic="http://schemas.openxmlformats.org/drawingml/2006/picture">
+                  <pic:nvPicPr>
+                    <pic:cNvPr id="1" name=""/>
+                    <pic:cNvPicPr/>
+                  </pic:nvPicPr>
+                  <pic:blipFill>
+                    <a:blip r:embed="rId5"/>
+                    <a:stretch>
+                      <a:fillRect/>
+                    </a:stretch>
+                  </pic:blipFill>
+                  <pic:spPr>
+                    <a:xfrm>
+                      <a:off x="0" y="0"/>
+                      <a:ext cx="3990975" cy="1323975"/>
+                    </a:xfrm>
+                    <a:prstGeom prst="rect">
+                      <a:avLst/>
+                    </a:prstGeom>
+                  </pic:spPr>
+                </pic:pic>
+              </a:graphicData>
+            </a:graphic>
+          </wp:inline>
+        </w:drawing>
+      </w:r>
+    </w:p>
+    <w:p>
+      <w:pPr>
+        <w:tabs>
+          <w:tab w:val="left" w:pos="1215"/>
+        </w:tabs>
+        <w:spacing w:after="0"/>
+      </w:pPr>
+      <w:r>
+        <w:rPr>
+          <w:noProof/>
+        </w:rPr>
+        <w:drawing>
+          <wp:inline distT="0" distB="0" distL="0" distR="0" wp14:anchorId="0DAA7F28" wp14:editId="60DCDD3F">
+            <wp:extent cx="3990975" cy="1352550"/>
+            <wp:effectExtent l="0" t="0" r="9525" b="0"/>
+            <wp:docPr id="41" name="Picture 41"/>
+            <wp:cNvGraphicFramePr>
+              <a:graphicFrameLocks xmlns:a="http://schemas.openxmlformats.org/drawingml/2006/main" noChangeAspect="1"/>
+            </wp:cNvGraphicFramePr>
+            <a:graphic xmlns:a="http://schemas.openxmlformats.org/drawingml/2006/main">
+              <a:graphicData uri="http://schemas.openxmlformats.org/drawingml/2006/picture">
+                <pic:pic xmlns:pic="http://schemas.openxmlformats.org/drawingml/2006/picture">
+                  <pic:nvPicPr>
+                    <pic:cNvPr id="1" name=""/>
+                    <pic:cNvPicPr/>
+                  </pic:nvPicPr>
+                  <pic:blipFill>
+                    <a:blip r:embed="rId6"/>
+                    <a:stretch>
+                      <a:fillRect/>
+                    </a:stretch>
+                  </pic:blipFill>
+                  <pic:spPr>
+                    <a:xfrm>
+                      <a:off x="0" y="0"/>
+                      <a:ext cx="3990975" cy="1352550"/>
+                    </a:xfrm>
+                    <a:prstGeom prst="rect">
+                      <a:avLst/>
+                    </a:prstGeom>
+                  </pic:spPr>
+                </pic:pic>
+              </a:graphicData>
+            </a:graphic>
+          </wp:inline>
+        </w:drawing>
+      </w:r>
+    </w:p>
+    <w:p>
+      <w:pPr>
+        <w:tabs>
+          <w:tab w:val="left" w:pos="1215"/>
+        </w:tabs>
+        <w:spacing w:after="0"/>
+      </w:pPr>
+    </w:p>
+    <w:p>
+      <w:pPr>
+        <w:tabs>
+          <w:tab w:val="left" w:pos="1215"/>
+        </w:tabs>
+        <w:spacing w:after="0"/>
+      </w:pPr>
+      <w:r>
+        <w:rPr>
+          <w:noProof/>
+        </w:rPr>
+        <w:drawing>
+          <wp:inline distT="0" distB="0" distL="0" distR="0" wp14:anchorId="1D5FA551" wp14:editId="7955DEE7">
+            <wp:extent cx="3895725" cy="1133475"/>
+            <wp:effectExtent l="0" t="0" r="9525" b="9525"/>
+            <wp:docPr id="42" name="Picture 42"/>
+            <wp:cNvGraphicFramePr>
+              <a:graphicFrameLocks xmlns:a="http://schemas.openxmlformats.org/drawingml/2006/main" noChangeAspect="1"/>
+            </wp:cNvGraphicFramePr>
+            <a:graphic xmlns:a="http://schemas.openxmlformats.org/drawingml/2006/main">
+              <a:graphicData uri="http://schemas.openxmlformats.org/drawingml/2006/picture">
+                <pic:pic xmlns:pic="http://schemas.openxmlformats.org/drawingml/2006/picture">
+                  <pic:nvPicPr>
+                    <pic:cNvPr id="1" name=""/>
+                    <pic:cNvPicPr/>
+                  </pic:nvPicPr>
+                  <pic:blipFill>
+                    <a:blip r:embed="rId7"/>
+                    <a:stretch>
+                      <a:fillRect/>
+                    </a:stretch>
+                  </pic:blipFill>
+                  <pic:spPr>
+                    <a:xfrm>
+                      <a:off x="0" y="0"/>
+                      <a:ext cx="3895725" cy="1133475"/>
+                    </a:xfrm>
+                    <a:prstGeom prst="rect">
+                      <a:avLst/>
+                    </a:prstGeom>
+                  </pic:spPr>
+                </pic:pic>
+              </a:graphicData>
+            </a:graphic>
+          </wp:inline>
+        </w:drawing>
+      </w:r>
+    </w:p>
+    <w:p>
+      <w:pPr>
+        <w:tabs>
+          <w:tab w:val="left" w:pos="1215"/>
+        </w:tabs>
+        <w:spacing w:after="0"/>
+      </w:pPr>
+    </w:p>
+    <w:p>
+      <w:pPr>
+        <w:tabs>
+          <w:tab w:val="left" w:pos="1215"/>
+        </w:tabs>
+        <w:spacing w:after="0"/>
+      </w:pPr>
+    </w:p>
+    <w:p>
+      <w:pPr>
+        <w:tabs>
+          <w:tab w:val="left" w:pos="1215"/>
+        </w:tabs>
+        <w:spacing w:after="0"/>
+      </w:pPr>
+    </w:p>
+    <w:p>
+      <w:pPr>
+        <w:tabs>
+          <w:tab w:val="left" w:pos="1215"/>
+        </w:tabs>
+        <w:spacing w:after="0"/>
+      </w:pPr>
+    </w:p>
+    <w:p>
+      <w:pPr>
+        <w:tabs>
+          <w:tab w:val="left" w:pos="1215"/>
+        </w:tabs>
+        <w:spacing w:after="0"/>
+      </w:pPr>
+    </w:p>
+    <w:p>
+      <w:pPr>
+        <w:tabs>
+          <w:tab w:val="left" w:pos="1215"/>
+        </w:tabs>
+        <w:spacing w:after="0"/>
+      </w:pPr>
+    </w:p>
+    <w:p>
+      <w:pPr>
+        <w:tabs>
+          <w:tab w:val="left" w:pos="1215"/>
+        </w:tabs>
+        <w:spacing w:after="0"/>
+      </w:pPr>
+    </w:p>
+    <w:p>
+      <w:pPr>
+        <w:tabs>
+          <w:tab w:val="left" w:pos="1215"/>
+        </w:tabs>
+        <w:spacing w:after="0"/>
+      </w:pPr>
+    </w:p>
+    <w:p>
+      <w:pPr>
+        <w:tabs>
+          <w:tab w:val="left" w:pos="1215"/>
+        </w:tabs>
+        <w:spacing w:after="0"/>
+      </w:pPr>
+    </w:p>
+    <w:p>
+      <w:pPr>
+        <w:tabs>
+          <w:tab w:val="left" w:pos="1215"/>
+        </w:tabs>
+        <w:spacing w:after="0"/>
+      </w:pPr>
+    </w:p>
+    <w:p>
+      <w:pPr>
+        <w:tabs>
+          <w:tab w:val="left" w:pos="1215"/>
+        </w:tabs>
+        <w:spacing w:after="0"/>
+      </w:pPr>
+    </w:p>
+    <w:p>
+      <w:pPr>
+        <w:tabs>
+          <w:tab w:val="left" w:pos="1215"/>
+        </w:tabs>
+        <w:spacing w:after="0"/>
+      </w:pPr>
+      <w:r>
+        <w:rPr>
+          <w:noProof/>
+        </w:rPr>
+        <w:drawing>
+          <wp:anchor distT="0" distB="0" distL="114300" distR="114300" simplePos="0" relativeHeight="251956224" behindDoc="1" locked="0" layoutInCell="1" allowOverlap="1" wp14:anchorId="1EC19240" wp14:editId="33E112EC">
+            <wp:simplePos x="0" y="0"/>
+            <wp:positionH relativeFrom="column">
+              <wp:posOffset>1125874</wp:posOffset>
+            </wp:positionH>
+            <wp:positionV relativeFrom="paragraph">
+              <wp:posOffset>271619</wp:posOffset>
+            </wp:positionV>
+            <wp:extent cx="3035502" cy="834959"/>
+            <wp:effectExtent l="0" t="0" r="0" b="3810"/>
+            <wp:wrapNone/>
+            <wp:docPr id="96" name="Picture 96"/>
+            <wp:cNvGraphicFramePr>
+              <a:graphicFrameLocks xmlns:a="http://schemas.openxmlformats.org/drawingml/2006/main" noChangeAspect="1"/>
+            </wp:cNvGraphicFramePr>
+            <a:graphic xmlns:a="http://schemas.openxmlformats.org/drawingml/2006/main">
+              <a:graphicData uri="http://schemas.openxmlformats.org/drawingml/2006/picture">
+                <pic:pic xmlns:pic="http://schemas.openxmlformats.org/drawingml/2006/picture">
+                  <pic:nvPicPr>
+                    <pic:cNvPr id="1" name=""/>
+                    <pic:cNvPicPr/>
+                  </pic:nvPicPr>
+                  <pic:blipFill>
+                    <a:blip r:embed="rId8">
+                      <a:extLst>
+                        <a:ext uri="{28A0092B-C50C-407E-A947-70E740481C1C}">
+                          <a14:useLocalDpi xmlns:a14="http://schemas.microsoft.com/office/drawing/2010/main" val="0"/>
+                        </a:ext>
+                      </a:extLst>
+                    </a:blip>
+                    <a:stretch>
+                      <a:fillRect/>
+                    </a:stretch>
+                  </pic:blipFill>
+                  <pic:spPr>
+                    <a:xfrm>
+                      <a:off x="0" y="0"/>
+                      <a:ext cx="3035502" cy="834959"/>
+                    </a:xfrm>
+                    <a:prstGeom prst="rect">
+                      <a:avLst/>
+                    </a:prstGeom>
+                  </pic:spPr>
+                </pic:pic>
+              </a:graphicData>
+            </a:graphic>
+            <wp14:sizeRelH relativeFrom="page">
+              <wp14:pctWidth>0</wp14:pctWidth>
+            </wp14:sizeRelH>
+            <wp14:sizeRelV relativeFrom="page">
+              <wp14:pctHeight>0</wp14:pctHeight>
+            </wp14:sizeRelV>
+          </wp:anchor>
+        </w:drawing>
+      </w:r>
+      <w:r>
+        <w:rPr>
+          <w:noProof/>
+        </w:rPr>
+        <w:drawing>
+          <wp:anchor distT="0" distB="0" distL="114300" distR="114300" simplePos="0" relativeHeight="251955200" behindDoc="1" locked="0" layoutInCell="1" allowOverlap="1" wp14:anchorId="0B9BE8EA" wp14:editId="3E6D07E2">
+            <wp:simplePos x="0" y="0"/>
+            <wp:positionH relativeFrom="column">
+              <wp:posOffset>0</wp:posOffset>
+            </wp:positionH>
+            <wp:positionV relativeFrom="paragraph">
+              <wp:posOffset>-4789805</wp:posOffset>
+            </wp:positionV>
+            <wp:extent cx="3952875" cy="1152525"/>
+            <wp:effectExtent l="0" t="0" r="9525" b="9525"/>
+            <wp:wrapNone/>
+            <wp:docPr id="79" name="Picture 79"/>
+            <wp:cNvGraphicFramePr>
+              <a:graphicFrameLocks xmlns:a="http://schemas.openxmlformats.org/drawingml/2006/main" noChangeAspect="1"/>
+            </wp:cNvGraphicFramePr>
+            <a:graphic xmlns:a="http://schemas.openxmlformats.org/drawingml/2006/main">
+              <a:graphicData uri="http://schemas.openxmlformats.org/drawingml/2006/picture">
+                <pic:pic xmlns:pic="http://schemas.openxmlformats.org/drawingml/2006/picture">
+                  <pic:nvPicPr>
+                    <pic:cNvPr id="1" name=""/>
+                    <pic:cNvPicPr/>
+                  </pic:nvPicPr>
+                  <pic:blipFill>
+                    <a:blip r:embed="rId9">
+                      <a:extLst>
+                        <a:ext uri="{28A0092B-C50C-407E-A947-70E740481C1C}">
+                          <a14:useLocalDpi xmlns:a14="http://schemas.microsoft.com/office/drawing/2010/main" val="0"/>
+                        </a:ext>
+                      </a:extLst>
+                    </a:blip>
+                    <a:stretch>
+                      <a:fillRect/>
+                    </a:stretch>
+                  </pic:blipFill>
+                  <pic:spPr>
+                    <a:xfrm>
+                      <a:off x="0" y="0"/>
+                      <a:ext cx="3952875" cy="1152525"/>
+                    </a:xfrm>
+                    <a:prstGeom prst="rect">
+                      <a:avLst/>
+                    </a:prstGeom>
+                  </pic:spPr>
+                </pic:pic>
+              </a:graphicData>
+            </a:graphic>
+            <wp14:sizeRelH relativeFrom="page">
+              <wp14:pctWidth>0</wp14:pctWidth>
+            </wp14:sizeRelH>
+            <wp14:sizeRelV relativeFrom="page">
+              <wp14:pctHeight>0</wp14:pctHeight>
+            </wp14:sizeRelV>
+          </wp:anchor>
+        </w:drawing>
+      </w:r>
+      <w:r>
+        <w:rPr>
+          <w:noProof/>
+        </w:rPr>
+        <mc:AlternateContent>
+          <mc:Choice Requires="wps">
+            <w:drawing>
+              <wp:anchor distT="0" distB="0" distL="114300" distR="114300" simplePos="0" relativeHeight="251954176" behindDoc="0" locked="0" layoutInCell="1" allowOverlap="1" wp14:anchorId="327E69EF" wp14:editId="5BAD7068">
+                <wp:simplePos x="0" y="0"/>
+                <wp:positionH relativeFrom="column">
+                  <wp:posOffset>4490113</wp:posOffset>
+                </wp:positionH>
+                <wp:positionV relativeFrom="paragraph">
+                  <wp:posOffset>763640</wp:posOffset>
+                </wp:positionV>
+                <wp:extent cx="914400" cy="361665"/>
+                <wp:effectExtent l="0" t="0" r="0" b="635"/>
+                <wp:wrapNone/>
+                <wp:docPr id="28" name="Text Box 28"/>
+                <wp:cNvGraphicFramePr/>
+                <a:graphic xmlns:a="http://schemas.openxmlformats.org/drawingml/2006/main">
+                  <a:graphicData uri="http://schemas.microsoft.com/office/word/2010/wordprocessingShape">
+                    <wps:wsp>
+                      <wps:cNvSpPr txBox="1"/>
+                      <wps:spPr>
+                        <a:xfrm>
+                          <a:off x="0" y="0"/>
+                          <a:ext cx="914400" cy="361665"/>
+                        </a:xfrm>
+                        <a:prstGeom prst="rect">
+                          <a:avLst/>
+                        </a:prstGeom>
+                        <a:solidFill>
+                          <a:schemeClr val="lt1"/>
+                        </a:solidFill>
+                        <a:ln w="6350">
+                          <a:noFill/>
+                        </a:ln>
+                      </wps:spPr>
+                      <wps:txbx>
+                        <w:txbxContent>
+                          <w:p>
+                            <w:pPr>
+                              <w:rPr>
+                                <w:rFonts w:ascii="Times New Roman" w:hAnsi="Times New Roman" w:cs="Times New Roman"/>
+                                <w:sz w:val="16"/>
+                                <w:szCs w:val="16"/>
+                                <w:lang w:val="id-ID"/>
+                              </w:rPr>
+                            </w:pPr>
+                            <w:r>
+                              <w:rPr>
+                                <w:rFonts w:ascii="Times New Roman" w:hAnsi="Times New Roman" w:cs="Times New Roman"/>
+                                <w:sz w:val="16"/>
+                                <w:szCs w:val="16"/>
+                                <w:lang w:val="id-ID"/>
+                              </w:rPr>
+                              <w:t>Daya sinyal yang diterima tiap user</w:t>
+                            </w:r>
+                          </w:p>
+                        </w:txbxContent>
+                      </wps:txbx>
+                      <wps:bodyPr rot="0" spcFirstLastPara="0" vertOverflow="overflow" horzOverflow="overflow" vert="horz" wrap="square" lIns="91440" tIns="45720" rIns="91440" bIns="45720" numCol="1" spcCol="0" rtlCol="0" fromWordArt="0" anchor="t" anchorCtr="0" forceAA="0" compatLnSpc="1">
+                        <a:prstTxWarp prst="textNoShape">
+                          <a:avLst/>
+                        </a:prstTxWarp>
+                        <a:noAutofit/>
+                      </wps:bodyPr>
+                    </wps:wsp>
+                  </a:graphicData>
+                </a:graphic>
+                <wp14:sizeRelH relativeFrom="margin">
+                  <wp14:pctWidth>0</wp14:pctWidth>
+                </wp14:sizeRelH>
+                <wp14:sizeRelV relativeFrom="margin">
+                  <wp14:pctHeight>0</wp14:pctHeight>
+                </wp14:sizeRelV>
+              </wp:anchor>
+            </w:drawing>
+          </mc:Choice>
+          <mc:Fallback>
+            <w:pict>
+              <v:shape w14:anchorId="327E69EF" id="Text Box 28" o:spid="_x0000_s1091" type="#_x0000_t202" style="position:absolute;margin-left:353.55pt;margin-top:60.15pt;width:1in;height:28.5pt;z-index:251954176;visibility:visible;mso-wrap-style:square;mso-width-percent:0;mso-height-percent:0;mso-wrap-distance-left:9pt;mso-wrap-distance-top:0;mso-wrap-distance-right:9pt;mso-wrap-distance-bottom:0;mso-position-horizontal:absolute;mso-position-horizontal-relative:text;mso-position-vertical:absolute;mso-position-vertical-relative:text;mso-width-percent:0;mso-height-percent:0;mso-width-relative:margin;mso-height-relative:margin;v-text-anchor:top" o:gfxdata="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" fillcolor="white [3201]" stroked="f" strokeweight=".5pt">
+                <v:textbox>
+                  <w:txbxContent>
+                    <w:p>
+                      <w:pPr>
+                        <w:rPr>
+                          <w:rFonts w:ascii="Times New Roman" w:hAnsi="Times New Roman" w:cs="Times New Roman"/>
+                          <w:sz w:val="16"/>
+                          <w:szCs w:val="16"/>
+                          <w:lang w:val="id-ID"/>
+                        </w:rPr>
+                      </w:pPr>
+                      <w:r>
+                        <w:rPr>
+                          <w:rFonts w:ascii="Times New Roman" w:hAnsi="Times New Roman" w:cs="Times New Roman"/>
+                          <w:sz w:val="16"/>
+                          <w:szCs w:val="16"/>
+                          <w:lang w:val="id-ID"/>
+                        </w:rPr>
+                        <w:t>Daya sinyal yang diterima tiap user</w:t>
+                      </w:r>
+                    </w:p>
+                  </w:txbxContent>
+                </v:textbox>
+              </v:shape>
+            </w:pict>
+          </mc:Fallback>
+        </mc:AlternateContent>
+      </w:r>
+      <w:r>
+        <w:rPr>
+          <w:noProof/>
+        </w:rPr>
+        <mc:AlternateContent>
+          <mc:Choice Requires="wps">
+            <w:drawing>
+              <wp:anchor distT="0" distB="0" distL="114300" distR="114300" simplePos="0" relativeHeight="251952128" behindDoc="0" locked="0" layoutInCell="1" allowOverlap="1" wp14:anchorId="1D40416F" wp14:editId="736A4E8C">
+                <wp:simplePos x="0" y="0"/>
+                <wp:positionH relativeFrom="column">
+                  <wp:posOffset>4491687</wp:posOffset>
+                </wp:positionH>
+                <wp:positionV relativeFrom="paragraph">
+                  <wp:posOffset>363902</wp:posOffset>
+                </wp:positionV>
+                <wp:extent cx="723331" cy="348018"/>
+                <wp:effectExtent l="0" t="0" r="635" b="0"/>
+                <wp:wrapNone/>
+                <wp:docPr id="22" name="Text Box 22"/>
+                <wp:cNvGraphicFramePr/>
+                <a:graphic xmlns:a="http://schemas.openxmlformats.org/drawingml/2006/main">
+                  <a:graphicData uri="http://schemas.microsoft.com/office/word/2010/wordprocessingShape">
+                    <wps:wsp>
+                      <wps:cNvSpPr txBox="1"/>
+                      <wps:spPr>
+                        <a:xfrm>
+                          <a:off x="0" y="0"/>
+                          <a:ext cx="723331" cy="348018"/>
+                        </a:xfrm>
+                        <a:prstGeom prst="rect">
+                          <a:avLst/>
+                        </a:prstGeom>
+                        <a:solidFill>
+                          <a:schemeClr val="lt1"/>
+                        </a:solidFill>
+                        <a:ln w="6350">
+                          <a:noFill/>
+                        </a:ln>
+                      </wps:spPr>
+                      <wps:txbx>
+                        <w:txbxContent>
+                          <w:p>
+                            <w:pPr>
+                              <w:rPr>
+                                <w:rFonts w:ascii="Times New Roman" w:hAnsi="Times New Roman" w:cs="Times New Roman"/>
+                                <w:sz w:val="16"/>
+                                <w:szCs w:val="16"/>
+                                <w:lang w:val="id-ID"/>
+                              </w:rPr>
+                            </w:pPr>
+                            <w:r>
+                              <w:rPr>
+                                <w:rFonts w:ascii="Times New Roman" w:hAnsi="Times New Roman" w:cs="Times New Roman"/>
+                                <w:sz w:val="16"/>
+                                <w:szCs w:val="16"/>
+                                <w:lang w:val="id-ID"/>
+                              </w:rPr>
+                              <w:t xml:space="preserve">Interferensi </w:t>
+                            </w:r>
+                            <w:r>
+                              <w:rPr>
+                                <w:rFonts w:ascii="Times New Roman" w:hAnsi="Times New Roman" w:cs="Times New Roman"/>
+                                <w:sz w:val="16"/>
+                                <w:szCs w:val="16"/>
+                                <w:lang w:val="id-ID"/>
+                              </w:rPr>
+                              <w:t>user lain = 0</w:t>
+                            </w:r>
+                          </w:p>
+                        </w:txbxContent>
+                      </wps:txbx>
+                      <wps:bodyPr rot="0" spcFirstLastPara="0" vertOverflow="overflow" horzOverflow="overflow" vert="horz" wrap="square" lIns="91440" tIns="45720" rIns="91440" bIns="45720" numCol="1" spcCol="0" rtlCol="0" fromWordArt="0" anchor="t" anchorCtr="0" forceAA="0" compatLnSpc="1">
+                        <a:prstTxWarp prst="textNoShape">
+                          <a:avLst/>
+                        </a:prstTxWarp>
+                        <a:noAutofit/>
+                      </wps:bodyPr>
+                    </wps:wsp>
+                  </a:graphicData>
+                </a:graphic>
+                <wp14:sizeRelH relativeFrom="margin">
+                  <wp14:pctWidth>0</wp14:pctWidth>
+                </wp14:sizeRelH>
+              </wp:anchor>
+            </w:drawing>
+          </mc:Choice>
+          <mc:Fallback>
+            <w:pict>
+              <v:shape w14:anchorId="1D40416F" id="Text Box 22" o:spid="_x0000_s1092" type="#_x0000_t202" style="position:absolute;margin-left:353.7pt;margin-top:28.65pt;width:56.95pt;height:27.4pt;z-index:251952128;visibility:visible;mso-wrap-style:square;mso-width-percent:0;mso-wrap-distance-left:9pt;mso-wrap-distance-top:0;mso-wrap-distance-right:9pt;mso-wrap-distance-bottom:0;mso-position-horizontal:absolute;mso-position-horizontal-relative:text;mso-position-vertical:absolute;mso-position-vertical-relative:text;mso-width-percent:0;mso-width-relative:margin;v-text-anchor:top" o:gfxdata="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" fillcolor="white [3201]" stroked="f" strokeweight=".5pt">
+                <v:textbox>
+                  <w:txbxContent>
+                    <w:p>
+                      <w:pPr>
+                        <w:rPr>
+                          <w:rFonts w:ascii="Times New Roman" w:hAnsi="Times New Roman" w:cs="Times New Roman"/>
+                          <w:sz w:val="16"/>
+                          <w:szCs w:val="16"/>
+                          <w:lang w:val="id-ID"/>
+                        </w:rPr>
+                      </w:pPr>
+                      <w:r>
+                        <w:rPr>
+                          <w:rFonts w:ascii="Times New Roman" w:hAnsi="Times New Roman" w:cs="Times New Roman"/>
+                          <w:sz w:val="16"/>
+                          <w:szCs w:val="16"/>
+                          <w:lang w:val="id-ID"/>
+                        </w:rPr>
+                        <w:t xml:space="preserve">Interferensi </w:t>
+                      </w:r>
+                      <w:r>
+                        <w:rPr>
+                          <w:rFonts w:ascii="Times New Roman" w:hAnsi="Times New Roman" w:cs="Times New Roman"/>
+                          <w:sz w:val="16"/>
+                          <w:szCs w:val="16"/>
+                          <w:lang w:val="id-ID"/>
+                        </w:rPr>
+                        <w:t>user lain = 0</w:t>
+                      </w:r>
+                    </w:p>
+                  </w:txbxContent>
+                </v:textbox>
+              </v:shape>
+            </w:pict>
+          </mc:Fallback>
+        </mc:AlternateContent>
+      </w:r>
+      <w:r>
+        <w:rPr>
+          <w:noProof/>
+        </w:rPr>
+        <mc:AlternateContent>
+          <mc:Choice Requires="wps">
+            <w:drawing>
+              <wp:anchor distT="0" distB="0" distL="114300" distR="114300" simplePos="0" relativeHeight="251947008" behindDoc="0" locked="0" layoutInCell="1" allowOverlap="1" wp14:anchorId="461AAE10" wp14:editId="0CFB01E2">
+                <wp:simplePos x="0" y="0"/>
+                <wp:positionH relativeFrom="column">
+                  <wp:posOffset>4133376</wp:posOffset>
+                </wp:positionH>
+                <wp:positionV relativeFrom="paragraph">
+                  <wp:posOffset>960755</wp:posOffset>
+                </wp:positionV>
+                <wp:extent cx="354330" cy="0"/>
+                <wp:effectExtent l="0" t="76200" r="26670" b="95250"/>
+                <wp:wrapNone/>
+                <wp:docPr id="15" name="Straight Arrow Connector 15"/>
+                <wp:cNvGraphicFramePr/>
+                <a:graphic xmlns:a="http://schemas.openxmlformats.org/drawingml/2006/main">
+                  <a:graphicData uri="http://schemas.microsoft.com/office/word/2010/wordprocessingShape">
+                    <wps:wsp>
+                      <wps:cNvCnPr/>
+                      <wps:spPr>
+                        <a:xfrm>
+                          <a:off x="0" y="0"/>
+                          <a:ext cx="354330" cy="0"/>
+                        </a:xfrm>
+                        <a:prstGeom prst="straightConnector1">
+                          <a:avLst/>
+                        </a:prstGeom>
+                        <a:ln>
+                          <a:tailEnd type="triangle"/>
+                        </a:ln>
+                      </wps:spPr>
+                      <wps:style>
+                        <a:lnRef idx="1">
+                          <a:schemeClr val="accent1"/>
+                        </a:lnRef>
+                        <a:fillRef idx="0">
+                          <a:schemeClr val="accent1"/>
+                        </a:fillRef>
+                        <a:effectRef idx="0">
+                          <a:schemeClr val="accent1"/>
+                        </a:effectRef>
+                        <a:fontRef idx="minor">
+                          <a:schemeClr val="tx1"/>
+                        </a:fontRef>
+                      </wps:style>
+                      <wps:bodyPr/>
+                    </wps:wsp>
+                  </a:graphicData>
+                </a:graphic>
+              </wp:anchor>
+            </w:drawing>
+          </mc:Choice>
+          <mc:Fallback>
+            <w:pict>
+              <v:shapetype w14:anchorId="7EBA2014" id="_x0000_t32" coordsize="21600,21600" o:spt="32" o:oned="t" path="m,l21600,21600e" filled="f">
+                <v:path arrowok="t" fillok="f" o:connecttype="none"/>
+                <o:lock v:ext="edit" shapetype="t"/>
+              </v:shapetype>
+              <v:shape id="Straight Arrow Connector 15" o:spid="_x0000_s1026" type="#_x0000_t32" style="position:absolute;margin-left:325.45pt;margin-top:75.65pt;width:27.9pt;height:0;z-index:251947008;visibility:visible;mso-wrap-style:square;mso-wrap-distance-left:9pt;mso-wrap-distance-top:0;mso-wrap-distance-right:9pt;mso-wrap-distance-bottom:0;mso-position-horizontal:absolute;mso-position-horizontal-relative:text;mso-position-vertical:absolute;mso-position-vertical-relative:text" o:gfxdata="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" strokecolor="#4472c4 [3204]" strokeweight=".5pt">
+                <v:stroke endarrow="block" joinstyle="miter"/>
+              </v:shape>
+            </w:pict>
+          </mc:Fallback>
+        </mc:AlternateContent>
+      </w:r>
+      <w:r>
+        <w:rPr>
+          <w:noProof/>
+        </w:rPr>
+        <mc:AlternateContent>
+          <mc:Choice Requires="wps">
+            <w:drawing>
+              <wp:anchor distT="0" distB="0" distL="114300" distR="114300" simplePos="0" relativeHeight="251950080" behindDoc="0" locked="0" layoutInCell="1" allowOverlap="1" wp14:anchorId="3EAEB9F6" wp14:editId="69B1FFDF">
+                <wp:simplePos x="0" y="0"/>
+                <wp:positionH relativeFrom="column">
+                  <wp:posOffset>4144370</wp:posOffset>
+                </wp:positionH>
+                <wp:positionV relativeFrom="paragraph">
+                  <wp:posOffset>542489</wp:posOffset>
+                </wp:positionV>
+                <wp:extent cx="354842" cy="0"/>
+                <wp:effectExtent l="0" t="76200" r="26670" b="95250"/>
+                <wp:wrapNone/>
+                <wp:docPr id="19" name="Straight Arrow Connector 19"/>
+                <wp:cNvGraphicFramePr/>
+                <a:graphic xmlns:a="http://schemas.openxmlformats.org/drawingml/2006/main">
+                  <a:graphicData uri="http://schemas.microsoft.com/office/word/2010/wordprocessingShape">
+                    <wps:wsp>
+                      <wps:cNvCnPr/>
+                      <wps:spPr>
+                        <a:xfrm>
+                          <a:off x="0" y="0"/>
+                          <a:ext cx="354842" cy="0"/>
+                        </a:xfrm>
+                        <a:prstGeom prst="straightConnector1">
+                          <a:avLst/>
+                        </a:prstGeom>
+                        <a:ln>
+                          <a:tailEnd type="triangle"/>
+                        </a:ln>
+                      </wps:spPr>
+                      <wps:style>
+                        <a:lnRef idx="1">
+                          <a:schemeClr val="accent1"/>
+                        </a:lnRef>
+                        <a:fillRef idx="0">
+                          <a:schemeClr val="accent1"/>
+                        </a:fillRef>
+                        <a:effectRef idx="0">
+                          <a:schemeClr val="accent1"/>
+                        </a:effectRef>
+                        <a:fontRef idx="minor">
+                          <a:schemeClr val="tx1"/>
+                        </a:fontRef>
+                      </wps:style>
+                      <wps:bodyPr/>
+                    </wps:wsp>
+                  </a:graphicData>
+                </a:graphic>
+              </wp:anchor>
+            </w:drawing>
+          </mc:Choice>
+          <mc:Fallback>
+            <w:pict>
+              <v:shape w14:anchorId="102144A9" id="Straight Arrow Connector 19" o:spid="_x0000_s1026" type="#_x0000_t32" style="position:absolute;margin-left:326.35pt;margin-top:42.7pt;width:27.95pt;height:0;z-index:251950080;visibility:visible;mso-wrap-style:square;mso-wrap-distance-left:9pt;mso-wrap-distance-top:0;mso-wrap-distance-right:9pt;mso-wrap-distance-bottom:0;mso-position-horizontal:absolute;mso-position-horizontal-relative:text;mso-position-vertical:absolute;mso-position-vertical-relative:text" o:gfxdata="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" strokecolor="#4472c4 [3204]" strokeweight=".5pt">
+                <v:stroke endarrow="block" joinstyle="miter"/>
+              </v:shape>
+            </w:pict>
+          </mc:Fallback>
+        </mc:AlternateContent>
+      </w:r>
+      <w:r>
+        <w:rPr>
+          <w:noProof/>
+        </w:rPr>
+        <mc:AlternateContent>
+          <mc:Choice Requires="wps">
+            <w:drawing>
+              <wp:anchor distT="0" distB="0" distL="114300" distR="114300" simplePos="0" relativeHeight="251945984" behindDoc="0" locked="0" layoutInCell="1" allowOverlap="1" wp14:anchorId="71DEB157" wp14:editId="54EB01EB">
+                <wp:simplePos x="0" y="0"/>
+                <wp:positionH relativeFrom="column">
+                  <wp:posOffset>3636806</wp:posOffset>
+                </wp:positionH>
+                <wp:positionV relativeFrom="paragraph">
+                  <wp:posOffset>902970</wp:posOffset>
+                </wp:positionV>
+                <wp:extent cx="464024" cy="136478"/>
+                <wp:effectExtent l="0" t="0" r="12700" b="16510"/>
+                <wp:wrapNone/>
+                <wp:docPr id="10" name="Rectangle: Rounded Corners 10"/>
+                <wp:cNvGraphicFramePr/>
+                <a:graphic xmlns:a="http://schemas.openxmlformats.org/drawingml/2006/main">
+                  <a:graphicData uri="http://schemas.microsoft.com/office/word/2010/wordprocessingShape">
+                    <wps:wsp>
+                      <wps:cNvSpPr/>
+                      <wps:spPr>
+                        <a:xfrm>
+                          <a:off x="0" y="0"/>
+                          <a:ext cx="464024" cy="136478"/>
+                        </a:xfrm>
+                        <a:prstGeom prst="roundRect">
+                          <a:avLst/>
+                        </a:prstGeom>
+                        <a:noFill/>
+                        <a:ln>
+                          <a:solidFill>
+                            <a:srgbClr val="FF0000"/>
+                          </a:solidFill>
+                        </a:ln>
+                      </wps:spPr>
+                      <wps:style>
+                        <a:lnRef idx="2">
+                          <a:schemeClr val="accent1">
+                            <a:shade val="50000"/>
+                          </a:schemeClr>
+                        </a:lnRef>
+                        <a:fillRef idx="1">
+                          <a:schemeClr val="accent1"/>
+                        </a:fillRef>
+                        <a:effectRef idx="0">
+                          <a:schemeClr val="accent1"/>
+                        </a:effectRef>
+                        <a:fontRef idx="minor">
+                          <a:schemeClr val="lt1"/>
+                        </a:fontRef>
+                      </wps:style>
+                      <wps:bodyPr rot="0" spcFirstLastPara="0" vertOverflow="overflow" horzOverflow="overflow" vert="horz" wrap="square" lIns="91440" tIns="45720" rIns="91440" bIns="45720" numCol="1" spcCol="0" rtlCol="0" fromWordArt="0" anchor="ctr" anchorCtr="0" forceAA="0" compatLnSpc="1">
+                        <a:prstTxWarp prst="textNoShape">
+                          <a:avLst/>
+                        </a:prstTxWarp>
+                        <a:noAutofit/>
+                      </wps:bodyPr>
+                    </wps:wsp>
+                  </a:graphicData>
+                </a:graphic>
+              </wp:anchor>
+            </w:drawing>
+          </mc:Choice>
+          <mc:Fallback>
+            <w:pict>
+              <v:roundrect w14:anchorId="4CE3C73B" id="Rectangle: Rounded Corners 10" o:spid="_x0000_s1026" style="position:absolute;margin-left:286.35pt;margin-top:71.1pt;width:36.55pt;height:10.75pt;z-index:251945984;visibility:visible;mso-wrap-style:square;mso-wrap-distance-left:9pt;mso-wrap-distance-top:0;mso-wrap-distance-right:9pt;mso-wrap-distance-bottom:0;mso-position-horizontal:absolute;mso-position-horizontal-relative:text;mso-position-vertical:absolute;mso-position-vertical-relative:text;v-text-anchor:middle" arcsize="10923f" o:gfxdata="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" filled="f" strokecolor="red" strokeweight="1pt">
+                <v:stroke joinstyle="miter"/>
+              </v:roundrect>
+            </w:pict>
+          </mc:Fallback>
+        </mc:AlternateContent>
+      </w:r>
+      <w:r>
+        <w:rPr>
+          <w:noProof/>
+        </w:rPr>
+        <mc:AlternateContent>
+          <mc:Choice Requires="wps">
+            <w:drawing>
+              <wp:anchor distT="0" distB="0" distL="114300" distR="114300" simplePos="0" relativeHeight="251943936" behindDoc="0" locked="0" layoutInCell="1" allowOverlap="1" wp14:anchorId="7F6CA52A" wp14:editId="031A510F">
+                <wp:simplePos x="0" y="0"/>
+                <wp:positionH relativeFrom="column">
+                  <wp:posOffset>3030381</wp:posOffset>
+                </wp:positionH>
+                <wp:positionV relativeFrom="paragraph">
+                  <wp:posOffset>752475</wp:posOffset>
+                </wp:positionV>
+                <wp:extent cx="464024" cy="136478"/>
+                <wp:effectExtent l="0" t="0" r="12700" b="16510"/>
+                <wp:wrapNone/>
+                <wp:docPr id="9" name="Rectangle: Rounded Corners 9"/>
+                <wp:cNvGraphicFramePr/>
+                <a:graphic xmlns:a="http://schemas.openxmlformats.org/drawingml/2006/main">
+                  <a:graphicData uri="http://schemas.microsoft.com/office/word/2010/wordprocessingShape">
+                    <wps:wsp>
+                      <wps:cNvSpPr/>
+                      <wps:spPr>
+                        <a:xfrm>
+                          <a:off x="0" y="0"/>
+                          <a:ext cx="464024" cy="136478"/>
+                        </a:xfrm>
+                        <a:prstGeom prst="roundRect">
+                          <a:avLst/>
+                        </a:prstGeom>
+                        <a:noFill/>
+                        <a:ln>
+                          <a:solidFill>
+                            <a:srgbClr val="FF0000"/>
+                          </a:solidFill>
+                        </a:ln>
+                      </wps:spPr>
+                      <wps:style>
+                        <a:lnRef idx="2">
+                          <a:schemeClr val="accent1">
+                            <a:shade val="50000"/>
+                          </a:schemeClr>
+                        </a:lnRef>
+                        <a:fillRef idx="1">
+                          <a:schemeClr val="accent1"/>
+                        </a:fillRef>
+                        <a:effectRef idx="0">
+                          <a:schemeClr val="accent1"/>
+                        </a:effectRef>
+                        <a:fontRef idx="minor">
+                          <a:schemeClr val="lt1"/>
+                        </a:fontRef>
+                      </wps:style>
+                      <wps:bodyPr rot="0" spcFirstLastPara="0" vertOverflow="overflow" horzOverflow="overflow" vert="horz" wrap="square" lIns="91440" tIns="45720" rIns="91440" bIns="45720" numCol="1" spcCol="0" rtlCol="0" fromWordArt="0" anchor="ctr" anchorCtr="0" forceAA="0" compatLnSpc="1">
+                        <a:prstTxWarp prst="textNoShape">
+                          <a:avLst/>
+                        </a:prstTxWarp>
+                        <a:noAutofit/>
+                      </wps:bodyPr>
+                    </wps:wsp>
+                  </a:graphicData>
+                </a:graphic>
+              </wp:anchor>
+            </w:drawing>
+          </mc:Choice>
+          <mc:Fallback>
+            <w:pict>
+              <v:roundrect w14:anchorId="6CF5CF1A" id="Rectangle: Rounded Corners 9" o:spid="_x0000_s1026" style="position:absolute;margin-left:238.6pt;margin-top:59.25pt;width:36.55pt;height:10.75pt;z-index:251943936;visibility:visible;mso-wrap-style:square;mso-wrap-distance-left:9pt;mso-wrap-distance-top:0;mso-wrap-distance-right:9pt;mso-wrap-distance-bottom:0;mso-position-horizontal:absolute;mso-position-horizontal-relative:text;mso-position-vertical:absolute;mso-position-vertical-relative:text;v-text-anchor:middle" arcsize="10923f" o:gfxdata="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" filled="f" strokecolor="red" strokeweight="1pt">
+                <v:stroke joinstyle="miter"/>
+              </v:roundrect>
+            </w:pict>
+          </mc:Fallback>
+        </mc:AlternateContent>
+      </w:r>
+      <w:r>
+        <w:rPr>
+          <w:noProof/>
+        </w:rPr>
+        <mc:AlternateContent>
+          <mc:Choice Requires="wps">
+            <w:drawing>
+              <wp:anchor distT="0" distB="0" distL="114300" distR="114300" simplePos="0" relativeHeight="251941888" behindDoc="0" locked="0" layoutInCell="1" allowOverlap="1" wp14:anchorId="10040A6F" wp14:editId="76CB5089">
+                <wp:simplePos x="0" y="0"/>
+                <wp:positionH relativeFrom="column">
+                  <wp:posOffset>2432685</wp:posOffset>
+                </wp:positionH>
+                <wp:positionV relativeFrom="paragraph">
+                  <wp:posOffset>623096</wp:posOffset>
+                </wp:positionV>
+                <wp:extent cx="464024" cy="136478"/>
+                <wp:effectExtent l="0" t="0" r="12700" b="16510"/>
+                <wp:wrapNone/>
+                <wp:docPr id="8" name="Rectangle: Rounded Corners 8"/>
+                <wp:cNvGraphicFramePr/>
+                <a:graphic xmlns:a="http://schemas.openxmlformats.org/drawingml/2006/main">
+                  <a:graphicData uri="http://schemas.microsoft.com/office/word/2010/wordprocessingShape">
+                    <wps:wsp>
+                      <wps:cNvSpPr/>
+                      <wps:spPr>
+                        <a:xfrm>
+                          <a:off x="0" y="0"/>
+                          <a:ext cx="464024" cy="136478"/>
+                        </a:xfrm>
+                        <a:prstGeom prst="roundRect">
+                          <a:avLst/>
+                        </a:prstGeom>
+                        <a:noFill/>
+                        <a:ln>
+                          <a:solidFill>
+                            <a:srgbClr val="FF0000"/>
+                          </a:solidFill>
+                        </a:ln>
+                      </wps:spPr>
+                      <wps:style>
+                        <a:lnRef idx="2">
+                          <a:schemeClr val="accent1">
+                            <a:shade val="50000"/>
+                          </a:schemeClr>
+                        </a:lnRef>
+                        <a:fillRef idx="1">
+                          <a:schemeClr val="accent1"/>
+                        </a:fillRef>
+                        <a:effectRef idx="0">
+                          <a:schemeClr val="accent1"/>
+                        </a:effectRef>
+                        <a:fontRef idx="minor">
+                          <a:schemeClr val="lt1"/>
+                        </a:fontRef>
+                      </wps:style>
+                      <wps:bodyPr rot="0" spcFirstLastPara="0" vertOverflow="overflow" horzOverflow="overflow" vert="horz" wrap="square" lIns="91440" tIns="45720" rIns="91440" bIns="45720" numCol="1" spcCol="0" rtlCol="0" fromWordArt="0" anchor="ctr" anchorCtr="0" forceAA="0" compatLnSpc="1">
+                        <a:prstTxWarp prst="textNoShape">
+                          <a:avLst/>
+                        </a:prstTxWarp>
+                        <a:noAutofit/>
+                      </wps:bodyPr>
+                    </wps:wsp>
+                  </a:graphicData>
+                </a:graphic>
+              </wp:anchor>
+            </w:drawing>
+          </mc:Choice>
+          <mc:Fallback>
+            <w:pict>
+              <v:roundrect w14:anchorId="0D0BE052" id="Rectangle: Rounded Corners 8" o:spid="_x0000_s1026" style="position:absolute;margin-left:191.55pt;margin-top:49.05pt;width:36.55pt;height:10.75pt;z-index:251941888;visibility:visible;mso-wrap-style:square;mso-wrap-distance-left:9pt;mso-wrap-distance-top:0;mso-wrap-distance-right:9pt;mso-wrap-distance-bottom:0;mso-position-horizontal:absolute;mso-position-horizontal-relative:text;mso-position-vertical:absolute;mso-position-vertical-relative:text;v-text-anchor:middle" arcsize="10923f" o:gfxdata="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" filled="f" strokecolor="red" strokeweight="1pt">
+                <v:stroke joinstyle="miter"/>
+              </v:roundrect>
+            </w:pict>
+          </mc:Fallback>
+        </mc:AlternateContent>
+      </w:r>
+      <w:r>
+        <w:rPr>
+          <w:noProof/>
+        </w:rPr>
+        <mc:AlternateContent>
+          <mc:Choice Requires="wps">
+            <w:drawing>
+              <wp:anchor distT="0" distB="0" distL="114300" distR="114300" simplePos="0" relativeHeight="251939840" behindDoc="0" locked="0" layoutInCell="1" allowOverlap="1" wp14:anchorId="0EAA383B" wp14:editId="03809DAE">
+                <wp:simplePos x="0" y="0"/>
+                <wp:positionH relativeFrom="column">
+                  <wp:posOffset>1799116</wp:posOffset>
+                </wp:positionH>
+                <wp:positionV relativeFrom="paragraph">
+                  <wp:posOffset>479425</wp:posOffset>
+                </wp:positionV>
+                <wp:extent cx="464024" cy="136478"/>
+                <wp:effectExtent l="0" t="0" r="12700" b="16510"/>
+                <wp:wrapNone/>
+                <wp:docPr id="7" name="Rectangle: Rounded Corners 7"/>
+                <wp:cNvGraphicFramePr/>
+                <a:graphic xmlns:a="http://schemas.openxmlformats.org/drawingml/2006/main">
+                  <a:graphicData uri="http://schemas.microsoft.com/office/word/2010/wordprocessingShape">
+                    <wps:wsp>
+                      <wps:cNvSpPr/>
+                      <wps:spPr>
+                        <a:xfrm>
+                          <a:off x="0" y="0"/>
+                          <a:ext cx="464024" cy="136478"/>
+                        </a:xfrm>
+                        <a:prstGeom prst="roundRect">
+                          <a:avLst/>
+                        </a:prstGeom>
+                        <a:noFill/>
+                        <a:ln>
+                          <a:solidFill>
+                            <a:srgbClr val="FF0000"/>
+                          </a:solidFill>
+                        </a:ln>
+                      </wps:spPr>
+                      <wps:style>
+                        <a:lnRef idx="2">
+                          <a:schemeClr val="accent1">
+                            <a:shade val="50000"/>
+                          </a:schemeClr>
+                        </a:lnRef>
+                        <a:fillRef idx="1">
+                          <a:schemeClr val="accent1"/>
+                        </a:fillRef>
+                        <a:effectRef idx="0">
+                          <a:schemeClr val="accent1"/>
+                        </a:effectRef>
+                        <a:fontRef idx="minor">
+                          <a:schemeClr val="lt1"/>
+                        </a:fontRef>
+                      </wps:style>
+                      <wps:bodyPr rot="0" spcFirstLastPara="0" vertOverflow="overflow" horzOverflow="overflow" vert="horz" wrap="square" lIns="91440" tIns="45720" rIns="91440" bIns="45720" numCol="1" spcCol="0" rtlCol="0" fromWordArt="0" anchor="ctr" anchorCtr="0" forceAA="0" compatLnSpc="1">
+                        <a:prstTxWarp prst="textNoShape">
+                          <a:avLst/>
+                        </a:prstTxWarp>
+                        <a:noAutofit/>
+                      </wps:bodyPr>
+                    </wps:wsp>
+                  </a:graphicData>
+                </a:graphic>
+              </wp:anchor>
+            </w:drawing>
+          </mc:Choice>
+          <mc:Fallback>
+            <w:pict>
+              <v:roundrect w14:anchorId="63D7017C" id="Rectangle: Rounded Corners 7" o:spid="_x0000_s1026" style="position:absolute;margin-left:141.65pt;margin-top:37.75pt;width:36.55pt;height:10.75pt;z-index:251939840;visibility:visible;mso-wrap-style:square;mso-wrap-distance-left:9pt;mso-wrap-distance-top:0;mso-wrap-distance-right:9pt;mso-wrap-distance-bottom:0;mso-position-horizontal:absolute;mso-position-horizontal-relative:text;mso-position-vertical:absolute;mso-position-vertical-relative:text;v-text-anchor:middle" arcsize="10923f" o:gfxdata="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" filled="f" strokecolor="red" strokeweight="1pt">
+                <v:stroke joinstyle="miter"/>
+              </v:roundrect>
+            </w:pict>
+          </mc:Fallback>
+        </mc:AlternateContent>
+      </w:r>
+      <w:r>
+        <w:rPr>
+          <w:noProof/>
+        </w:rPr>
+        <mc:AlternateContent>
+          <mc:Choice Requires="wps">
+            <w:drawing>
+              <wp:anchor distT="0" distB="0" distL="114300" distR="114300" simplePos="0" relativeHeight="251937792" behindDoc="0" locked="0" layoutInCell="1" allowOverlap="1" wp14:anchorId="562932D1" wp14:editId="736BAFD8">
+                <wp:simplePos x="0" y="0"/>
+                <wp:positionH relativeFrom="column">
+                  <wp:posOffset>1214281</wp:posOffset>
+                </wp:positionH>
+                <wp:positionV relativeFrom="paragraph">
+                  <wp:posOffset>334010</wp:posOffset>
+                </wp:positionV>
+                <wp:extent cx="464024" cy="136478"/>
+                <wp:effectExtent l="0" t="0" r="12700" b="16510"/>
+                <wp:wrapNone/>
+                <wp:docPr id="5" name="Rectangle: Rounded Corners 5"/>
+                <wp:cNvGraphicFramePr/>
+                <a:graphic xmlns:a="http://schemas.openxmlformats.org/drawingml/2006/main">
+                  <a:graphicData uri="http://schemas.microsoft.com/office/word/2010/wordprocessingShape">
+                    <wps:wsp>
+                      <wps:cNvSpPr/>
+                      <wps:spPr>
+                        <a:xfrm>
+                          <a:off x="0" y="0"/>
+                          <a:ext cx="464024" cy="136478"/>
+                        </a:xfrm>
+                        <a:prstGeom prst="roundRect">
+                          <a:avLst/>
+                        </a:prstGeom>
+                        <a:noFill/>
+                        <a:ln>
+                          <a:solidFill>
+                            <a:srgbClr val="FF0000"/>
+                          </a:solidFill>
+                        </a:ln>
+                      </wps:spPr>
+                      <wps:style>
+                        <a:lnRef idx="2">
+                          <a:schemeClr val="accent1">
+                            <a:shade val="50000"/>
+                          </a:schemeClr>
+                        </a:lnRef>
+                        <a:fillRef idx="1">
+                          <a:schemeClr val="accent1"/>
+                        </a:fillRef>
+                        <a:effectRef idx="0">
+                          <a:schemeClr val="accent1"/>
+                        </a:effectRef>
+                        <a:fontRef idx="minor">
+                          <a:schemeClr val="lt1"/>
+                        </a:fontRef>
+                      </wps:style>
+                      <wps:bodyPr rot="0" spcFirstLastPara="0" vertOverflow="overflow" horzOverflow="overflow" vert="horz" wrap="square" lIns="91440" tIns="45720" rIns="91440" bIns="45720" numCol="1" spcCol="0" rtlCol="0" fromWordArt="0" anchor="ctr" anchorCtr="0" forceAA="0" compatLnSpc="1">
+                        <a:prstTxWarp prst="textNoShape">
+                          <a:avLst/>
+                        </a:prstTxWarp>
+                        <a:noAutofit/>
+                      </wps:bodyPr>
+                    </wps:wsp>
+                  </a:graphicData>
+                </a:graphic>
+              </wp:anchor>
+            </w:drawing>
+          </mc:Choice>
+          <mc:Fallback>
+            <w:pict>
+              <v:roundrect w14:anchorId="14B884A3" id="Rectangle: Rounded Corners 5" o:spid="_x0000_s1026" style="position:absolute;margin-left:95.6pt;margin-top:26.3pt;width:36.55pt;height:10.75pt;z-index:251937792;visibility:visible;mso-wrap-style:square;mso-wrap-distance-left:9pt;mso-wrap-distance-top:0;mso-wrap-distance-right:9pt;mso-wrap-distance-bottom:0;mso-position-horizontal:absolute;mso-position-horizontal-relative:text;mso-position-vertical:absolute;mso-position-vertical-relative:text;v-text-anchor:middle" arcsize="10923f" o:gfxdata="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" filled="f" strokecolor="red" strokeweight="1pt">
+                <v:stroke joinstyle="miter"/>
+              </v:roundrect>
+            </w:pict>
+          </mc:Fallback>
+        </mc:AlternateContent>
+      </w:r>
+    </w:p>
     <w:sectPr>
       <w:pgSz w:w="20163" w:h="12242" w:orient="landscape" w:code="5"/>
       <w:pgMar w:top="1440" w:right="397" w:bottom="1440" w:left="0" w:header="709" w:footer="709" w:gutter="0"/>

</xml_diff>